<commit_message>
1. Made some minor changes for files under src/ folder 2. Added content in the 'Error documentation.docx'
</commit_message>
<xml_diff>
--- a/Error documentation.docx
+++ b/Error documentation.docx
@@ -172,6 +172,426 @@
       </w:r>
     </w:p>
     <w:p/>
+    <w:p/>
+    <w:p>
+      <w:pPr>
+        <w:pStyle w:val="ListParagraph"/>
+        <w:numPr>
+          <w:ilvl w:val="0"/>
+          <w:numId w:val="1"/>
+        </w:numPr>
+      </w:pPr>
+      <w:r>
+        <w:rPr>
+          <w:noProof/>
+        </w:rPr>
+        <w:drawing>
+          <wp:inline distT="0" distB="0" distL="0" distR="0" wp14:anchorId="248ED33E" wp14:editId="211E0D85">
+            <wp:extent cx="5943600" cy="689610"/>
+            <wp:effectExtent l="0" t="0" r="0" b="0"/>
+            <wp:docPr id="5" name="Picture 5"/>
+            <wp:cNvGraphicFramePr>
+              <a:graphicFrameLocks xmlns:a="http://schemas.openxmlformats.org/drawingml/2006/main" noChangeAspect="1"/>
+            </wp:cNvGraphicFramePr>
+            <a:graphic xmlns:a="http://schemas.openxmlformats.org/drawingml/2006/main">
+              <a:graphicData uri="http://schemas.openxmlformats.org/drawingml/2006/picture">
+                <pic:pic xmlns:pic="http://schemas.openxmlformats.org/drawingml/2006/picture">
+                  <pic:nvPicPr>
+                    <pic:cNvPr id="0" name="Picture 2"/>
+                    <pic:cNvPicPr>
+                      <a:picLocks noChangeAspect="1" noChangeArrowheads="1"/>
+                    </pic:cNvPicPr>
+                  </pic:nvPicPr>
+                  <pic:blipFill>
+                    <a:blip r:embed="rId8">
+                      <a:extLst>
+                        <a:ext uri="{28A0092B-C50C-407E-A947-70E740481C1C}">
+                          <a14:useLocalDpi xmlns:a14="http://schemas.microsoft.com/office/drawing/2010/main" val="0"/>
+                        </a:ext>
+                      </a:extLst>
+                    </a:blip>
+                    <a:srcRect/>
+                    <a:stretch>
+                      <a:fillRect/>
+                    </a:stretch>
+                  </pic:blipFill>
+                  <pic:spPr bwMode="auto">
+                    <a:xfrm>
+                      <a:off x="0" y="0"/>
+                      <a:ext cx="5943600" cy="689610"/>
+                    </a:xfrm>
+                    <a:prstGeom prst="rect">
+                      <a:avLst/>
+                    </a:prstGeom>
+                    <a:noFill/>
+                    <a:ln>
+                      <a:noFill/>
+                    </a:ln>
+                  </pic:spPr>
+                </pic:pic>
+              </a:graphicData>
+            </a:graphic>
+          </wp:inline>
+        </w:drawing>
+      </w:r>
+    </w:p>
+    <w:p>
+      <w:pPr>
+        <w:pStyle w:val="ListParagraph"/>
+        <w:numPr>
+          <w:ilvl w:val="1"/>
+          <w:numId w:val="1"/>
+        </w:numPr>
+        <w:rPr>
+          <w:b/>
+          <w:bCs/>
+        </w:rPr>
+      </w:pPr>
+      <w:r>
+        <w:t xml:space="preserve">When I try to import </w:t>
+      </w:r>
+      <w:r>
+        <w:t>web3.storage in script.js file</w:t>
+      </w:r>
+      <w:r>
+        <w:t xml:space="preserve"> without setting the:</w:t>
+      </w:r>
+    </w:p>
+    <w:p>
+      <w:pPr>
+        <w:pStyle w:val="ListParagraph"/>
+        <w:numPr>
+          <w:ilvl w:val="2"/>
+          <w:numId w:val="1"/>
+        </w:numPr>
+        <w:rPr>
+          <w:b/>
+          <w:bCs/>
+        </w:rPr>
+      </w:pPr>
+      <w:r>
+        <w:t xml:space="preserve"> </w:t>
+      </w:r>
+      <w:r>
+        <w:rPr>
+          <w:b/>
+          <w:bCs/>
+        </w:rPr>
+        <w:t>&lt;script src="./script.js" &gt;&lt;/script&gt;</w:t>
+      </w:r>
+      <w:r>
+        <w:rPr>
+          <w:b/>
+          <w:bCs/>
+        </w:rPr>
+        <w:t xml:space="preserve"> </w:t>
+      </w:r>
+    </w:p>
+    <w:p>
+      <w:pPr>
+        <w:pStyle w:val="ListParagraph"/>
+        <w:numPr>
+          <w:ilvl w:val="2"/>
+          <w:numId w:val="1"/>
+        </w:numPr>
+        <w:rPr>
+          <w:b/>
+          <w:bCs/>
+        </w:rPr>
+      </w:pPr>
+      <w:r>
+        <w:t xml:space="preserve">into </w:t>
+      </w:r>
+      <w:r>
+        <w:rPr>
+          <w:b/>
+          <w:bCs/>
+        </w:rPr>
+        <w:t>&lt;script</w:t>
+      </w:r>
+      <w:r>
+        <w:rPr>
+          <w:b/>
+          <w:bCs/>
+        </w:rPr>
+        <w:t xml:space="preserve"> </w:t>
+      </w:r>
+      <w:r>
+        <w:rPr>
+          <w:b/>
+          <w:bCs/>
+          <w:u w:val="single"/>
+        </w:rPr>
+        <w:t>type=”module”</w:t>
+      </w:r>
+      <w:r>
+        <w:rPr>
+          <w:b/>
+          <w:bCs/>
+        </w:rPr>
+        <w:t xml:space="preserve"> src="./script.js" &gt;&lt;/script&gt;</w:t>
+      </w:r>
+    </w:p>
+    <w:p>
+      <w:pPr>
+        <w:pStyle w:val="ListParagraph"/>
+        <w:numPr>
+          <w:ilvl w:val="1"/>
+          <w:numId w:val="1"/>
+        </w:numPr>
+      </w:pPr>
+    </w:p>
+    <w:p>
+      <w:pPr>
+        <w:pStyle w:val="ListParagraph"/>
+      </w:pPr>
+      <w:r>
+        <w:rPr>
+          <w:noProof/>
+        </w:rPr>
+        <w:drawing>
+          <wp:inline distT="0" distB="0" distL="0" distR="0" wp14:anchorId="6DEDEAD8" wp14:editId="13528F07">
+            <wp:extent cx="5943600" cy="908050"/>
+            <wp:effectExtent l="0" t="0" r="0" b="6350"/>
+            <wp:docPr id="4" name="Picture 4"/>
+            <wp:cNvGraphicFramePr>
+              <a:graphicFrameLocks xmlns:a="http://schemas.openxmlformats.org/drawingml/2006/main" noChangeAspect="1"/>
+            </wp:cNvGraphicFramePr>
+            <a:graphic xmlns:a="http://schemas.openxmlformats.org/drawingml/2006/main">
+              <a:graphicData uri="http://schemas.openxmlformats.org/drawingml/2006/picture">
+                <pic:pic xmlns:pic="http://schemas.openxmlformats.org/drawingml/2006/picture">
+                  <pic:nvPicPr>
+                    <pic:cNvPr id="0" name="Picture 1"/>
+                    <pic:cNvPicPr>
+                      <a:picLocks noChangeAspect="1" noChangeArrowheads="1"/>
+                    </pic:cNvPicPr>
+                  </pic:nvPicPr>
+                  <pic:blipFill>
+                    <a:blip r:embed="rId9">
+                      <a:extLst>
+                        <a:ext uri="{28A0092B-C50C-407E-A947-70E740481C1C}">
+                          <a14:useLocalDpi xmlns:a14="http://schemas.microsoft.com/office/drawing/2010/main" val="0"/>
+                        </a:ext>
+                      </a:extLst>
+                    </a:blip>
+                    <a:srcRect/>
+                    <a:stretch>
+                      <a:fillRect/>
+                    </a:stretch>
+                  </pic:blipFill>
+                  <pic:spPr bwMode="auto">
+                    <a:xfrm>
+                      <a:off x="0" y="0"/>
+                      <a:ext cx="5943600" cy="908050"/>
+                    </a:xfrm>
+                    <a:prstGeom prst="rect">
+                      <a:avLst/>
+                    </a:prstGeom>
+                    <a:noFill/>
+                    <a:ln>
+                      <a:noFill/>
+                    </a:ln>
+                  </pic:spPr>
+                </pic:pic>
+              </a:graphicData>
+            </a:graphic>
+          </wp:inline>
+        </w:drawing>
+      </w:r>
+    </w:p>
+    <w:p>
+      <w:pPr>
+        <w:pStyle w:val="ListParagraph"/>
+        <w:numPr>
+          <w:ilvl w:val="1"/>
+          <w:numId w:val="1"/>
+        </w:numPr>
+      </w:pPr>
+      <w:r>
+        <w:t xml:space="preserve">When I set the script tag to module </w:t>
+      </w:r>
+      <w:r>
+        <w:rPr>
+          <w:sz w:val="16"/>
+          <w:szCs w:val="16"/>
+        </w:rPr>
+        <w:t>(</w:t>
+      </w:r>
+      <w:r>
+        <w:rPr>
+          <w:sz w:val="16"/>
+          <w:szCs w:val="16"/>
+        </w:rPr>
+        <w:t>&lt;script type=”module” src="./script.js" &gt;&lt;/script&gt;</w:t>
+      </w:r>
+      <w:r>
+        <w:rPr>
+          <w:sz w:val="16"/>
+          <w:szCs w:val="16"/>
+        </w:rPr>
+        <w:t>)</w:t>
+      </w:r>
+    </w:p>
+    <w:p>
+      <w:pPr>
+        <w:pStyle w:val="ListParagraph"/>
+        <w:numPr>
+          <w:ilvl w:val="1"/>
+          <w:numId w:val="1"/>
+        </w:numPr>
+      </w:pPr>
+      <w:r>
+        <w:t xml:space="preserve">This is because the protocol used to access the script.js is </w:t>
+      </w:r>
+      <w:hyperlink r:id="rId10" w:history="1">
+        <w:r>
+          <w:rPr>
+            <w:rStyle w:val="Hyperlink"/>
+          </w:rPr>
+          <w:t>file://</w:t>
+        </w:r>
+      </w:hyperlink>
+      <w:r>
+        <w:t>.</w:t>
+      </w:r>
+    </w:p>
+    <w:p>
+      <w:pPr>
+        <w:pStyle w:val="ListParagraph"/>
+        <w:numPr>
+          <w:ilvl w:val="1"/>
+          <w:numId w:val="1"/>
+        </w:numPr>
+      </w:pPr>
+      <w:r>
+        <w:t>SOLUTION: Use at least a local web server to serve the index.html and script.js.</w:t>
+      </w:r>
+    </w:p>
+    <w:p/>
+    <w:p/>
+    <w:p>
+      <w:pPr>
+        <w:pStyle w:val="ListParagraph"/>
+        <w:numPr>
+          <w:ilvl w:val="0"/>
+          <w:numId w:val="1"/>
+        </w:numPr>
+      </w:pPr>
+      <w:r>
+        <w:rPr>
+          <w:noProof/>
+        </w:rPr>
+        <w:lastRenderedPageBreak/>
+        <w:drawing>
+          <wp:inline distT="0" distB="0" distL="0" distR="0" wp14:anchorId="2E52362D" wp14:editId="561B11A5">
+            <wp:extent cx="5943600" cy="839470"/>
+            <wp:effectExtent l="0" t="0" r="0" b="0"/>
+            <wp:docPr id="7" name="Picture 7"/>
+            <wp:cNvGraphicFramePr>
+              <a:graphicFrameLocks xmlns:a="http://schemas.openxmlformats.org/drawingml/2006/main" noChangeAspect="1"/>
+            </wp:cNvGraphicFramePr>
+            <a:graphic xmlns:a="http://schemas.openxmlformats.org/drawingml/2006/main">
+              <a:graphicData uri="http://schemas.openxmlformats.org/drawingml/2006/picture">
+                <pic:pic xmlns:pic="http://schemas.openxmlformats.org/drawingml/2006/picture">
+                  <pic:nvPicPr>
+                    <pic:cNvPr id="0" name="Picture 3"/>
+                    <pic:cNvPicPr>
+                      <a:picLocks noChangeAspect="1" noChangeArrowheads="1"/>
+                    </pic:cNvPicPr>
+                  </pic:nvPicPr>
+                  <pic:blipFill>
+                    <a:blip r:embed="rId11">
+                      <a:extLst>
+                        <a:ext uri="{28A0092B-C50C-407E-A947-70E740481C1C}">
+                          <a14:useLocalDpi xmlns:a14="http://schemas.microsoft.com/office/drawing/2010/main" val="0"/>
+                        </a:ext>
+                      </a:extLst>
+                    </a:blip>
+                    <a:srcRect/>
+                    <a:stretch>
+                      <a:fillRect/>
+                    </a:stretch>
+                  </pic:blipFill>
+                  <pic:spPr bwMode="auto">
+                    <a:xfrm>
+                      <a:off x="0" y="0"/>
+                      <a:ext cx="5943600" cy="839470"/>
+                    </a:xfrm>
+                    <a:prstGeom prst="rect">
+                      <a:avLst/>
+                    </a:prstGeom>
+                    <a:noFill/>
+                    <a:ln>
+                      <a:noFill/>
+                    </a:ln>
+                  </pic:spPr>
+                </pic:pic>
+              </a:graphicData>
+            </a:graphic>
+          </wp:inline>
+        </w:drawing>
+      </w:r>
+    </w:p>
+    <w:p>
+      <w:pPr>
+        <w:pStyle w:val="ListParagraph"/>
+        <w:numPr>
+          <w:ilvl w:val="1"/>
+          <w:numId w:val="1"/>
+        </w:numPr>
+      </w:pPr>
+      <w:r>
+        <w:t>Another error, despite setting the script tag to module and using a local web server to serve the html and JS files</w:t>
+      </w:r>
+    </w:p>
+    <w:p>
+      <w:pPr>
+        <w:pStyle w:val="ListParagraph"/>
+        <w:numPr>
+          <w:ilvl w:val="1"/>
+          <w:numId w:val="1"/>
+        </w:numPr>
+      </w:pPr>
+      <w:hyperlink r:id="rId12" w:history="1">
+        <w:r>
+          <w:rPr>
+            <w:rStyle w:val="Hyperlink"/>
+          </w:rPr>
+          <w:t>https://stackoverflow.com/questions/55767784/how-do-i-use-npm-installed-packages-in-my-js-files</w:t>
+        </w:r>
+      </w:hyperlink>
+    </w:p>
+    <w:p>
+      <w:pPr>
+        <w:pStyle w:val="ListParagraph"/>
+        <w:numPr>
+          <w:ilvl w:val="1"/>
+          <w:numId w:val="1"/>
+        </w:numPr>
+      </w:pPr>
+      <w:r>
+        <w:t xml:space="preserve">Possible solution: Use Need to use </w:t>
+      </w:r>
+      <w:r>
+        <w:rPr>
+          <w:b/>
+          <w:bCs/>
+        </w:rPr>
+        <w:t>Webpack</w:t>
+      </w:r>
+    </w:p>
+    <w:p>
+      <w:pPr>
+        <w:pStyle w:val="ListParagraph"/>
+        <w:numPr>
+          <w:ilvl w:val="2"/>
+          <w:numId w:val="1"/>
+        </w:numPr>
+      </w:pPr>
+      <w:r>
+        <w:t>https://web3.storage/docs/reference/js-client-library/</w:t>
+      </w:r>
+    </w:p>
     <w:sectPr>
       <w:pgSz w:w="12240" w:h="15840"/>
       <w:pgMar w:top="1440" w:right="1440" w:bottom="1440" w:left="1440" w:header="708" w:footer="708" w:gutter="0"/>
@@ -719,6 +1139,29 @@
       <w:contextualSpacing/>
     </w:pPr>
   </w:style>
+  <w:style w:type="character" w:styleId="Hyperlink">
+    <w:name w:val="Hyperlink"/>
+    <w:basedOn w:val="DefaultParagraphFont"/>
+    <w:uiPriority w:val="99"/>
+    <w:unhideWhenUsed/>
+    <w:rsid w:val="00A61C32"/>
+    <w:rPr>
+      <w:color w:val="0563C1" w:themeColor="hyperlink"/>
+      <w:u w:val="single"/>
+    </w:rPr>
+  </w:style>
+  <w:style w:type="character" w:styleId="UnresolvedMention">
+    <w:name w:val="Unresolved Mention"/>
+    <w:basedOn w:val="DefaultParagraphFont"/>
+    <w:uiPriority w:val="99"/>
+    <w:semiHidden/>
+    <w:unhideWhenUsed/>
+    <w:rsid w:val="00A61C32"/>
+    <w:rPr>
+      <w:color w:val="605E5C"/>
+      <w:shd w:val="clear" w:color="auto" w:fill="E1DFDD"/>
+    </w:rPr>
+  </w:style>
 </w:styles>
 </file>
 

</xml_diff>